<commit_message>
update url for link
</commit_message>
<xml_diff>
--- a/CV_AndroidDeveloper_Evgeniy_Butov.docx
+++ b/CV_AndroidDeveloper_Evgeniy_Butov.docx
@@ -944,23 +944,7 @@
             <w:rFonts w:ascii="Arial" w:hAnsi="Arial" w:cs="Arial"/>
             <w:lang w:val="en-US"/>
           </w:rPr>
-          <w:t>Android specificati</w:t>
-        </w:r>
-        <w:r>
-          <w:rPr>
-            <w:rStyle w:val="a3"/>
-            <w:rFonts w:ascii="Arial" w:hAnsi="Arial" w:cs="Arial"/>
-            <w:lang w:val="en-US"/>
-          </w:rPr>
-          <w:t>o</w:t>
-        </w:r>
-        <w:r>
-          <w:rPr>
-            <w:rStyle w:val="a3"/>
-            <w:rFonts w:ascii="Arial" w:hAnsi="Arial" w:cs="Arial"/>
-            <w:lang w:val="en-US"/>
-          </w:rPr>
-          <w:t>n link</w:t>
+          <w:t>Android specification link</w:t>
         </w:r>
       </w:hyperlink>
       <w:r>
@@ -2392,13 +2376,6 @@
           <w:lang w:val="en-US"/>
         </w:rPr>
         <w:br/>
-      </w:r>
-      <w:r>
-        <w:rPr>
-          <w:rFonts w:ascii="Arial" w:hAnsi="Arial" w:cs="Arial"/>
-          <w:b/>
-          <w:lang w:val="en-US"/>
-        </w:rPr>
         <w:t>December 2018 – February 2019</w:t>
       </w:r>
       <w:r>
@@ -3363,12 +3340,53 @@
         <w:t xml:space="preserve"> </w:t>
       </w:r>
       <w:hyperlink r:id="rId11" w:history="1">
+        <w:proofErr w:type="spellStart"/>
         <w:r>
           <w:rPr>
             <w:rStyle w:val="a3"/>
             <w:lang w:val="en-US"/>
           </w:rPr>
-          <w:t>https://play.google.com/store/apps/details?id=com.blackstone.ratusha</w:t>
+          <w:t>PlayMarket</w:t>
+        </w:r>
+        <w:proofErr w:type="spellEnd"/>
+        <w:r>
+          <w:rPr>
+            <w:rStyle w:val="a3"/>
+            <w:lang w:val="en-US"/>
+          </w:rPr>
+          <w:t xml:space="preserve">: </w:t>
+        </w:r>
+        <w:proofErr w:type="spellStart"/>
+        <w:r>
+          <w:rPr>
+            <w:rStyle w:val="a3"/>
+            <w:lang w:val="en-US"/>
+          </w:rPr>
+          <w:t>Nev</w:t>
+        </w:r>
+        <w:bookmarkStart w:id="0" w:name="_GoBack"/>
+        <w:bookmarkEnd w:id="0"/>
+        <w:r>
+          <w:rPr>
+            <w:rStyle w:val="a3"/>
+            <w:lang w:val="en-US"/>
+          </w:rPr>
+          <w:t>e</w:t>
+        </w:r>
+        <w:r>
+          <w:rPr>
+            <w:rStyle w:val="a3"/>
+            <w:lang w:val="en-US"/>
+          </w:rPr>
+          <w:t>rlands</w:t>
+        </w:r>
+        <w:proofErr w:type="spellEnd"/>
+        <w:r>
+          <w:rPr>
+            <w:rStyle w:val="a3"/>
+            <w:lang w:val="en-US"/>
+          </w:rPr>
+          <w:t xml:space="preserve"> Town Hall</w:t>
         </w:r>
       </w:hyperlink>
     </w:p>
@@ -3501,8 +3519,6 @@
         </w:rPr>
         <w:t>reserve</w:t>
       </w:r>
-      <w:bookmarkStart w:id="0" w:name="_GoBack"/>
-      <w:bookmarkEnd w:id="0"/>
     </w:p>
     <w:p>
       <w:pPr>
@@ -6933,7 +6949,7 @@
   <a:extraClrSchemeLst/>
   <a:extLst>
     <a:ext uri="{05A4C25C-085E-4340-85A3-A5531E510DB2}">
-      <thm15:themeFamily xmlns="" xmlns:thm15="http://schemas.microsoft.com/office/thememl/2012/main" name="Office Theme" id="{62F939B6-93AF-4DB8-9C6B-D6C7DFDC589F}" vid="{4A3C46E8-61CC-4603-A589-7422A47A8E4A}"/>
+      <thm15:themeFamily xmlns:thm15="http://schemas.microsoft.com/office/thememl/2012/main" xmlns="" name="Office Theme" id="{62F939B6-93AF-4DB8-9C6B-D6C7DFDC589F}" vid="{4A3C46E8-61CC-4603-A589-7422A47A8E4A}"/>
     </a:ext>
   </a:extLst>
 </a:theme>
@@ -6944,7 +6960,7 @@
 </file>
 
 <file path=customXml/itemProps1.xml><?xml version="1.0" encoding="utf-8"?>
-<ds:datastoreItem xmlns:ds="http://schemas.openxmlformats.org/officeDocument/2006/customXml" ds:itemID="{AEE2EEE2-BA9A-4331-AD56-F09DC4B70B3B}">
+<ds:datastoreItem xmlns:ds="http://schemas.openxmlformats.org/officeDocument/2006/customXml" ds:itemID="{2D037436-F31D-4781-8053-40C5E911781C}">
   <ds:schemaRefs>
     <ds:schemaRef ds:uri="http://schemas.openxmlformats.org/officeDocument/2006/bibliography"/>
   </ds:schemaRefs>

</xml_diff>